<commit_message>
Update for Hadi's survey
</commit_message>
<xml_diff>
--- a/papers/Hadi-survey.docx
+++ b/papers/Hadi-survey.docx
@@ -230,7 +230,6 @@
           <w:b/>
         </w:rPr>
       </w:pPr>
-      <w:bookmarkStart w:id="0" w:name="_GoBack"/>
       <w:r>
         <w:rPr>
           <w:b/>
@@ -257,7 +256,6 @@
         <w:t xml:space="preserve"> Short paper</w:t>
       </w:r>
     </w:p>
-    <w:bookmarkEnd w:id="0"/>
     <w:p>
       <w:r>
         <w:t xml:space="preserve">This research tries to find the association between smoking and </w:t>
@@ -388,32 +386,89 @@
     <w:p/>
     <w:p/>
     <w:p>
-      <w:r>
-        <w:t xml:space="preserve">With regards to association between drinking alcohol and anxiety and depression, in our literature review, we studied four papers. Three </w:t>
-      </w:r>
-      <w:r>
-        <w:t>[1][2][</w:t>
+      <w:bookmarkStart w:id="0" w:name="_GoBack"/>
+      <w:r>
+        <w:t>We have studied</w:t>
+      </w:r>
+      <w:r>
+        <w:t xml:space="preserve"> </w:t>
+      </w:r>
+      <w:r>
+        <w:t>t</w:t>
+      </w:r>
+      <w:r>
+        <w:t xml:space="preserve">hree </w:t>
+      </w:r>
+      <w:r>
+        <w:t xml:space="preserve">research papers </w:t>
+      </w:r>
+    </w:p>
+    <w:p>
+      <w:r>
+        <w:t>\cite{jia2018</w:t>
       </w:r>
       <w:proofErr w:type="gramStart"/>
       <w:r>
-        <w:t>3]</w:t>
-      </w:r>
-      <w:r>
-        <w:t>of</w:t>
+        <w:t>associations}\</w:t>
       </w:r>
       <w:proofErr w:type="gramEnd"/>
       <w:r>
-        <w:t xml:space="preserve"> these research papers corroborated our hypothesis that abusing alcohol and smoking leads to anxiety and depression. Two of the researches used the BRFSS data set that we are going to use in our research too. We are going to use these three papers for our research</w:t>
-      </w:r>
-      <w:r>
-        <w:t xml:space="preserve">. Almost all of them mentioned as shortcoming that more than one or couple variable affects human’s mental health. </w:t>
-      </w:r>
-      <w:r>
-        <w:t xml:space="preserve">Interestingly, one research from 96 advised school to look into using smoke to help teenagers cope with depression. </w:t>
-      </w:r>
-      <w:r>
-        <w:t>We are not going to use this paper. The conclusion from this paper relates to paper [2] that explains of chained mediation in which people go to drinking or smoking to cope with depression but that increases their symptoms through time.</w:t>
-      </w:r>
+        <w:t>cite{strine2008depression}\cite{allan2015effects}</w:t>
+      </w:r>
+    </w:p>
+    <w:p>
+      <w:r>
+        <w:t xml:space="preserve">and they </w:t>
+      </w:r>
+      <w:r>
+        <w:t xml:space="preserve">corroborated our hypothesis that abusing alcohol and smoking leads to anxiety and depression. Two of the </w:t>
+      </w:r>
+    </w:p>
+    <w:p>
+      <w:r>
+        <w:t xml:space="preserve">researches used the BRFSS data set that we are going to use in our research too. </w:t>
+      </w:r>
+      <w:r>
+        <w:t>These are valuable research to us. A</w:t>
+      </w:r>
+      <w:r>
+        <w:t xml:space="preserve">lmost all of them </w:t>
+      </w:r>
+      <w:r>
+        <w:t xml:space="preserve">did show a </w:t>
+      </w:r>
+      <w:r>
+        <w:t xml:space="preserve">shortcoming that </w:t>
+      </w:r>
+    </w:p>
+    <w:p>
+      <w:proofErr w:type="spellStart"/>
+      <w:r>
+        <w:t>affects</w:t>
+      </w:r>
+      <w:proofErr w:type="spellEnd"/>
+      <w:r>
+        <w:t xml:space="preserve"> on mental health goes beyond one to two variables</w:t>
+      </w:r>
+      <w:r>
+        <w:t xml:space="preserve">. Interestingly, one research </w:t>
+      </w:r>
+    </w:p>
+    <w:p>
+      <w:r>
+        <w:t xml:space="preserve">from 96 advised school to look into using smoke to help teenagers cope with depression. We are not going to use this paper. The conclusion from this paper relates to paper \cite{patton1996smoking} that explains </w:t>
+      </w:r>
+    </w:p>
+    <w:p>
+      <w:r>
+        <w:t xml:space="preserve">of chained mediation in which people go to drinking or smoking to cope with depression but that </w:t>
+      </w:r>
+    </w:p>
+    <w:p>
+      <w:r>
+        <w:t>increases their symptoms through time.</w:t>
+      </w:r>
+      <w:bookmarkEnd w:id="0"/>
     </w:p>
     <w:sectPr>
       <w:pgSz w:w="12240" w:h="15840"/>

</xml_diff>